<commit_message>
Agregado de Circuito de 3er Año
</commit_message>
<xml_diff>
--- a/Circuito Diferenciado/Circuito Diferenciado .docx
+++ b/Circuito Diferenciado/Circuito Diferenciado .docx
@@ -1338,17 +1338,7 @@
           <w:sz w:val="26"/>
           <w:szCs w:val="26"/>
         </w:rPr>
-        <w:t>Lenguaje</w:t>
-      </w:r>
-      <w:r>
-        <w:rPr>
-          <w:rFonts w:ascii="Times New Roman" w:hAnsi="Times New Roman" w:cs="Times New Roman"/>
-          <w:b/>
-          <w:bCs/>
-          <w:sz w:val="26"/>
-          <w:szCs w:val="26"/>
-        </w:rPr>
-        <w:t xml:space="preserve"> Tecnológico</w:t>
+        <w:t>Lenguaje Tecnológico</w:t>
       </w:r>
     </w:p>
     <w:p>
@@ -1363,11 +1353,12 @@
           <w:rFonts w:ascii="Times New Roman" w:hAnsi="Times New Roman" w:cs="Times New Roman"/>
         </w:rPr>
       </w:pPr>
-      <w:r>
-        <w:rPr>
-          <w:rFonts w:ascii="Times New Roman" w:hAnsi="Times New Roman" w:cs="Times New Roman"/>
-        </w:rPr>
-        <w:t>Realizar el cuadernillo de Caligrafía y de Trazo.</w:t>
+      <w:bookmarkStart w:id="0" w:name="_Hlk173855449"/>
+      <w:r>
+        <w:rPr>
+          <w:rFonts w:ascii="Times New Roman" w:hAnsi="Times New Roman" w:cs="Times New Roman"/>
+        </w:rPr>
+        <w:t xml:space="preserve">¿Cómo se realiza el roturo? ¿Qué normativas rige? </w:t>
       </w:r>
     </w:p>
     <w:p>
@@ -1382,6 +1373,134 @@
           <w:rFonts w:ascii="Times New Roman" w:hAnsi="Times New Roman" w:cs="Times New Roman"/>
         </w:rPr>
       </w:pPr>
+      <w:r>
+        <w:rPr>
+          <w:rFonts w:ascii="Times New Roman" w:hAnsi="Times New Roman" w:cs="Times New Roman"/>
+        </w:rPr>
+        <w:t>¿Qué son las normas IRAM</w:t>
+      </w:r>
+      <w:r>
+        <w:rPr>
+          <w:rFonts w:ascii="Times New Roman" w:hAnsi="Times New Roman" w:cs="Times New Roman"/>
+        </w:rPr>
+        <w:tab/>
+        <w:t>?</w:t>
+      </w:r>
+    </w:p>
+    <w:p>
+      <w:pPr>
+        <w:pStyle w:val="Prrafodelista"/>
+        <w:numPr>
+          <w:ilvl w:val="0"/>
+          <w:numId w:val="5"/>
+        </w:numPr>
+        <w:jc w:val="both"/>
+        <w:rPr>
+          <w:rFonts w:ascii="Times New Roman" w:hAnsi="Times New Roman" w:cs="Times New Roman"/>
+        </w:rPr>
+      </w:pPr>
+      <w:r>
+        <w:rPr>
+          <w:rFonts w:ascii="Times New Roman" w:hAnsi="Times New Roman" w:cs="Times New Roman"/>
+        </w:rPr>
+        <w:t>¿Qué medidas podemos encontrar en los distintos tipos de hojas?</w:t>
+      </w:r>
+    </w:p>
+    <w:p>
+      <w:pPr>
+        <w:pStyle w:val="Prrafodelista"/>
+        <w:numPr>
+          <w:ilvl w:val="0"/>
+          <w:numId w:val="5"/>
+        </w:numPr>
+        <w:jc w:val="both"/>
+        <w:rPr>
+          <w:rFonts w:ascii="Times New Roman" w:hAnsi="Times New Roman" w:cs="Times New Roman"/>
+        </w:rPr>
+      </w:pPr>
+      <w:r>
+        <w:rPr>
+          <w:rFonts w:ascii="Times New Roman" w:hAnsi="Times New Roman" w:cs="Times New Roman"/>
+        </w:rPr>
+        <w:t>¿Qué es un croquis?</w:t>
+      </w:r>
+    </w:p>
+    <w:p>
+      <w:pPr>
+        <w:pStyle w:val="Prrafodelista"/>
+        <w:numPr>
+          <w:ilvl w:val="0"/>
+          <w:numId w:val="5"/>
+        </w:numPr>
+        <w:jc w:val="both"/>
+        <w:rPr>
+          <w:rFonts w:ascii="Times New Roman" w:hAnsi="Times New Roman" w:cs="Times New Roman"/>
+        </w:rPr>
+      </w:pPr>
+      <w:r>
+        <w:rPr>
+          <w:rFonts w:ascii="Times New Roman" w:hAnsi="Times New Roman" w:cs="Times New Roman"/>
+        </w:rPr>
+        <w:t>¿Qué es un boceto?</w:t>
+      </w:r>
+    </w:p>
+    <w:p>
+      <w:pPr>
+        <w:pStyle w:val="Prrafodelista"/>
+        <w:numPr>
+          <w:ilvl w:val="0"/>
+          <w:numId w:val="5"/>
+        </w:numPr>
+        <w:jc w:val="both"/>
+        <w:rPr>
+          <w:rFonts w:ascii="Times New Roman" w:hAnsi="Times New Roman" w:cs="Times New Roman"/>
+        </w:rPr>
+      </w:pPr>
+      <w:r>
+        <w:rPr>
+          <w:rFonts w:ascii="Times New Roman" w:hAnsi="Times New Roman" w:cs="Times New Roman"/>
+        </w:rPr>
+        <w:t>¿Qué tipos de reglas tenemos para realizar un plano? Nombre cada una con su respectivo uso</w:t>
+      </w:r>
+    </w:p>
+    <w:p>
+      <w:pPr>
+        <w:pStyle w:val="Prrafodelista"/>
+        <w:numPr>
+          <w:ilvl w:val="0"/>
+          <w:numId w:val="5"/>
+        </w:numPr>
+        <w:jc w:val="both"/>
+        <w:rPr>
+          <w:rFonts w:ascii="Times New Roman" w:hAnsi="Times New Roman" w:cs="Times New Roman"/>
+        </w:rPr>
+      </w:pPr>
+      <w:r>
+        <w:rPr>
+          <w:rFonts w:ascii="Times New Roman" w:hAnsi="Times New Roman" w:cs="Times New Roman"/>
+        </w:rPr>
+        <w:t>¿Qué es el sistema Monge?</w:t>
+      </w:r>
+      <w:bookmarkEnd w:id="0"/>
+    </w:p>
+    <w:p>
+      <w:pPr>
+        <w:pStyle w:val="Prrafodelista"/>
+        <w:numPr>
+          <w:ilvl w:val="0"/>
+          <w:numId w:val="5"/>
+        </w:numPr>
+        <w:jc w:val="both"/>
+        <w:rPr>
+          <w:rFonts w:ascii="Times New Roman" w:hAnsi="Times New Roman" w:cs="Times New Roman"/>
+        </w:rPr>
+      </w:pPr>
+      <w:r>
+        <w:rPr>
+          <w:rFonts w:ascii="Times New Roman" w:hAnsi="Times New Roman" w:cs="Times New Roman"/>
+        </w:rPr>
+        <w:t>Realizar el cuadernillo de Caligrafía y de Trazo.</w:t>
+      </w:r>
     </w:p>
     <w:p>
       <w:pPr>
@@ -1463,8 +1582,8 @@
         <w:bCs/>
       </w:rPr>
     </w:pPr>
-    <w:bookmarkStart w:id="0" w:name="_Hlk174025088"/>
-    <w:bookmarkStart w:id="1" w:name="_Hlk174025089"/>
+    <w:bookmarkStart w:id="1" w:name="_Hlk174025088"/>
+    <w:bookmarkStart w:id="2" w:name="_Hlk174025089"/>
     <w:r>
       <w:rPr>
         <w:rFonts w:ascii="Times New Roman" w:hAnsi="Times New Roman" w:cs="Times New Roman"/>
@@ -1576,8 +1695,8 @@
       <w:t>Escuela de Educación Secundaria Técnica Nº3 "Cap. de Frag. Carlos M. Moyano"</w:t>
     </w:r>
   </w:p>
-  <w:bookmarkEnd w:id="0"/>
   <w:bookmarkEnd w:id="1"/>
+  <w:bookmarkEnd w:id="2"/>
   <w:p>
     <w:pPr>
       <w:pStyle w:val="Encabezado"/>
@@ -1936,6 +2055,92 @@
     </w:lvl>
   </w:abstractNum>
   <w:abstractNum w:abstractNumId="4" w15:restartNumberingAfterBreak="0">
+    <w:nsid w:val="633B2088"/>
+    <w:multiLevelType w:val="hybridMultilevel"/>
+    <w:tmpl w:val="7230FF70"/>
+    <w:lvl w:ilvl="0" w:tplc="2C0A000F">
+      <w:start w:val="1"/>
+      <w:numFmt w:val="decimal"/>
+      <w:lvlText w:val="%1."/>
+      <w:lvlJc w:val="left"/>
+      <w:pPr>
+        <w:ind w:left="1068" w:hanging="360"/>
+      </w:pPr>
+    </w:lvl>
+    <w:lvl w:ilvl="1" w:tplc="2C0A0019" w:tentative="1">
+      <w:start w:val="1"/>
+      <w:numFmt w:val="lowerLetter"/>
+      <w:lvlText w:val="%2."/>
+      <w:lvlJc w:val="left"/>
+      <w:pPr>
+        <w:ind w:left="1788" w:hanging="360"/>
+      </w:pPr>
+    </w:lvl>
+    <w:lvl w:ilvl="2" w:tplc="2C0A001B" w:tentative="1">
+      <w:start w:val="1"/>
+      <w:numFmt w:val="lowerRoman"/>
+      <w:lvlText w:val="%3."/>
+      <w:lvlJc w:val="right"/>
+      <w:pPr>
+        <w:ind w:left="2508" w:hanging="180"/>
+      </w:pPr>
+    </w:lvl>
+    <w:lvl w:ilvl="3" w:tplc="2C0A000F" w:tentative="1">
+      <w:start w:val="1"/>
+      <w:numFmt w:val="decimal"/>
+      <w:lvlText w:val="%4."/>
+      <w:lvlJc w:val="left"/>
+      <w:pPr>
+        <w:ind w:left="3228" w:hanging="360"/>
+      </w:pPr>
+    </w:lvl>
+    <w:lvl w:ilvl="4" w:tplc="2C0A0019" w:tentative="1">
+      <w:start w:val="1"/>
+      <w:numFmt w:val="lowerLetter"/>
+      <w:lvlText w:val="%5."/>
+      <w:lvlJc w:val="left"/>
+      <w:pPr>
+        <w:ind w:left="3948" w:hanging="360"/>
+      </w:pPr>
+    </w:lvl>
+    <w:lvl w:ilvl="5" w:tplc="2C0A001B" w:tentative="1">
+      <w:start w:val="1"/>
+      <w:numFmt w:val="lowerRoman"/>
+      <w:lvlText w:val="%6."/>
+      <w:lvlJc w:val="right"/>
+      <w:pPr>
+        <w:ind w:left="4668" w:hanging="180"/>
+      </w:pPr>
+    </w:lvl>
+    <w:lvl w:ilvl="6" w:tplc="2C0A000F" w:tentative="1">
+      <w:start w:val="1"/>
+      <w:numFmt w:val="decimal"/>
+      <w:lvlText w:val="%7."/>
+      <w:lvlJc w:val="left"/>
+      <w:pPr>
+        <w:ind w:left="5388" w:hanging="360"/>
+      </w:pPr>
+    </w:lvl>
+    <w:lvl w:ilvl="7" w:tplc="2C0A0019" w:tentative="1">
+      <w:start w:val="1"/>
+      <w:numFmt w:val="lowerLetter"/>
+      <w:lvlText w:val="%8."/>
+      <w:lvlJc w:val="left"/>
+      <w:pPr>
+        <w:ind w:left="6108" w:hanging="360"/>
+      </w:pPr>
+    </w:lvl>
+    <w:lvl w:ilvl="8" w:tplc="2C0A001B" w:tentative="1">
+      <w:start w:val="1"/>
+      <w:numFmt w:val="lowerRoman"/>
+      <w:lvlText w:val="%9."/>
+      <w:lvlJc w:val="right"/>
+      <w:pPr>
+        <w:ind w:left="6828" w:hanging="180"/>
+      </w:pPr>
+    </w:lvl>
+  </w:abstractNum>
+  <w:abstractNum w:abstractNumId="5" w15:restartNumberingAfterBreak="0">
     <w:nsid w:val="653D14F0"/>
     <w:multiLevelType w:val="hybridMultilevel"/>
     <w:tmpl w:val="F38024FA"/>
@@ -2031,10 +2236,13 @@
     <w:abstractNumId w:val="0"/>
   </w:num>
   <w:num w:numId="4" w16cid:durableId="1161432597">
-    <w:abstractNumId w:val="4"/>
+    <w:abstractNumId w:val="5"/>
   </w:num>
   <w:num w:numId="5" w16cid:durableId="436028367">
     <w:abstractNumId w:val="1"/>
+  </w:num>
+  <w:num w:numId="6" w16cid:durableId="220753822">
+    <w:abstractNumId w:val="4"/>
   </w:num>
 </w:numbering>
 </file>

</xml_diff>